<commit_message>
annotation for phenotype files
</commit_message>
<xml_diff>
--- a/ReadMe.docx
+++ b/ReadMe.docx
@@ -150,7 +150,7 @@
     <w:p>
       <w:pPr>
         <w:pStyle w:val="NormalWeb"/>
-        <w:spacing w:before="0" w:beforeAutospacing="0" w:line="360" w:lineRule="auto"/>
+        <w:spacing w:before="0" w:beforeAutospacing="0" w:after="0" w:afterAutospacing="0" w:line="360" w:lineRule="auto"/>
         <w:rPr>
           <w:rFonts w:ascii="Times New Roman" w:hAnsi="Times New Roman"/>
           <w:sz w:val="24"/>
@@ -625,6 +625,543 @@
           <w:szCs w:val="24"/>
         </w:rPr>
         <w:t>.</w:t>
+      </w:r>
+    </w:p>
+    <w:p>
+      <w:pPr>
+        <w:pStyle w:val="NormalWeb"/>
+        <w:spacing w:line="360" w:lineRule="auto"/>
+        <w:rPr>
+          <w:rFonts w:ascii="Times New Roman" w:hAnsi="Times New Roman"/>
+          <w:sz w:val="24"/>
+          <w:szCs w:val="24"/>
+        </w:rPr>
+      </w:pPr>
+    </w:p>
+    <w:p>
+      <w:pPr>
+        <w:pStyle w:val="NormalWeb"/>
+        <w:spacing w:line="360" w:lineRule="auto"/>
+        <w:jc w:val="center"/>
+        <w:rPr>
+          <w:rFonts w:ascii="Times New Roman" w:hAnsi="Times New Roman"/>
+          <w:b/>
+          <w:sz w:val="24"/>
+          <w:szCs w:val="24"/>
+          <w:u w:val="single"/>
+        </w:rPr>
+      </w:pPr>
+      <w:r>
+        <w:rPr>
+          <w:rFonts w:ascii="Times New Roman" w:hAnsi="Times New Roman"/>
+          <w:b/>
+          <w:sz w:val="24"/>
+          <w:szCs w:val="24"/>
+          <w:u w:val="single"/>
+        </w:rPr>
+        <w:t xml:space="preserve">4. </w:t>
+      </w:r>
+      <w:r>
+        <w:rPr>
+          <w:rFonts w:ascii="Times New Roman" w:hAnsi="Times New Roman"/>
+          <w:b/>
+          <w:sz w:val="24"/>
+          <w:szCs w:val="24"/>
+          <w:u w:val="single"/>
+        </w:rPr>
+        <w:t>Data</w:t>
+      </w:r>
+    </w:p>
+    <w:p>
+      <w:pPr>
+        <w:pStyle w:val="NormalWeb"/>
+        <w:spacing w:line="360" w:lineRule="auto"/>
+        <w:rPr>
+          <w:rFonts w:ascii="Times New Roman" w:hAnsi="Times New Roman"/>
+          <w:sz w:val="24"/>
+          <w:szCs w:val="24"/>
+        </w:rPr>
+      </w:pPr>
+      <w:r>
+        <w:rPr>
+          <w:rFonts w:ascii="Times New Roman" w:hAnsi="Times New Roman"/>
+          <w:sz w:val="24"/>
+          <w:szCs w:val="24"/>
+        </w:rPr>
+        <w:t xml:space="preserve">The 42 phenotypes in </w:t>
+      </w:r>
+      <w:r>
+        <w:rPr>
+          <w:rFonts w:ascii="Times New Roman" w:hAnsi="Times New Roman"/>
+          <w:sz w:val="24"/>
+          <w:szCs w:val="24"/>
+          <w:u w:val="single"/>
+        </w:rPr>
+        <w:t>Arab295Line.phe</w:t>
+      </w:r>
+      <w:r>
+        <w:rPr>
+          <w:rFonts w:ascii="Times New Roman" w:hAnsi="Times New Roman"/>
+          <w:sz w:val="24"/>
+          <w:szCs w:val="24"/>
+        </w:rPr>
+        <w:t xml:space="preserve"> are </w:t>
+      </w:r>
+      <w:r>
+        <w:rPr>
+          <w:rFonts w:ascii="Times New Roman" w:hAnsi="Times New Roman"/>
+          <w:sz w:val="24"/>
+          <w:szCs w:val="24"/>
+        </w:rPr>
+        <w:t>“RGT”</w:t>
+      </w:r>
+      <w:r>
+        <w:rPr>
+          <w:rFonts w:ascii="Times New Roman" w:hAnsi="Times New Roman"/>
+          <w:sz w:val="24"/>
+          <w:szCs w:val="24"/>
+        </w:rPr>
+        <w:t xml:space="preserve">, </w:t>
+      </w:r>
+      <w:r>
+        <w:rPr>
+          <w:rFonts w:ascii="Times New Roman" w:hAnsi="Times New Roman"/>
+          <w:sz w:val="24"/>
+          <w:szCs w:val="24"/>
+        </w:rPr>
+        <w:t>“</w:t>
+      </w:r>
+      <w:r>
+        <w:rPr>
+          <w:rFonts w:ascii="Times New Roman" w:hAnsi="Times New Roman"/>
+          <w:sz w:val="24"/>
+          <w:szCs w:val="24"/>
+        </w:rPr>
+        <w:t>SGT</w:t>
+      </w:r>
+      <w:r>
+        <w:rPr>
+          <w:rFonts w:ascii="Times New Roman" w:hAnsi="Times New Roman"/>
+          <w:sz w:val="24"/>
+          <w:szCs w:val="24"/>
+        </w:rPr>
+        <w:t>”</w:t>
+      </w:r>
+      <w:r>
+        <w:rPr>
+          <w:rFonts w:ascii="Times New Roman" w:hAnsi="Times New Roman"/>
+          <w:sz w:val="24"/>
+          <w:szCs w:val="24"/>
+        </w:rPr>
+        <w:t xml:space="preserve">, </w:t>
+      </w:r>
+      <w:r>
+        <w:rPr>
+          <w:rFonts w:ascii="Times New Roman" w:hAnsi="Times New Roman"/>
+          <w:sz w:val="24"/>
+          <w:szCs w:val="24"/>
+        </w:rPr>
+        <w:t>“</w:t>
+      </w:r>
+      <w:r>
+        <w:rPr>
+          <w:rFonts w:ascii="Times New Roman" w:hAnsi="Times New Roman"/>
+          <w:sz w:val="24"/>
+          <w:szCs w:val="24"/>
+        </w:rPr>
+        <w:t>Biomass</w:t>
+      </w:r>
+      <w:r>
+        <w:rPr>
+          <w:rFonts w:ascii="Times New Roman" w:hAnsi="Times New Roman"/>
+          <w:sz w:val="24"/>
+          <w:szCs w:val="24"/>
+        </w:rPr>
+        <w:t>”</w:t>
+      </w:r>
+      <w:r>
+        <w:rPr>
+          <w:rFonts w:ascii="Times New Roman" w:hAnsi="Times New Roman"/>
+          <w:sz w:val="24"/>
+          <w:szCs w:val="24"/>
+        </w:rPr>
+        <w:t xml:space="preserve">, </w:t>
+      </w:r>
+      <w:r>
+        <w:rPr>
+          <w:rFonts w:ascii="Times New Roman" w:hAnsi="Times New Roman"/>
+          <w:sz w:val="24"/>
+          <w:szCs w:val="24"/>
+        </w:rPr>
+        <w:t>“</w:t>
+      </w:r>
+      <w:r>
+        <w:rPr>
+          <w:rFonts w:ascii="Times New Roman" w:hAnsi="Times New Roman"/>
+          <w:sz w:val="24"/>
+          <w:szCs w:val="24"/>
+        </w:rPr>
+        <w:t>PRL</w:t>
+      </w:r>
+      <w:r>
+        <w:rPr>
+          <w:rFonts w:ascii="Times New Roman" w:hAnsi="Times New Roman"/>
+          <w:sz w:val="24"/>
+          <w:szCs w:val="24"/>
+        </w:rPr>
+        <w:t>”</w:t>
+      </w:r>
+      <w:r>
+        <w:rPr>
+          <w:rFonts w:ascii="Times New Roman" w:hAnsi="Times New Roman"/>
+          <w:sz w:val="24"/>
+          <w:szCs w:val="24"/>
+        </w:rPr>
+        <w:t xml:space="preserve">, </w:t>
+      </w:r>
+      <w:r>
+        <w:rPr>
+          <w:rFonts w:ascii="Times New Roman" w:hAnsi="Times New Roman"/>
+          <w:sz w:val="24"/>
+          <w:szCs w:val="24"/>
+        </w:rPr>
+        <w:t>“</w:t>
+      </w:r>
+      <w:r>
+        <w:rPr>
+          <w:rFonts w:ascii="Times New Roman" w:hAnsi="Times New Roman"/>
+          <w:sz w:val="24"/>
+          <w:szCs w:val="24"/>
+        </w:rPr>
+        <w:t>LRN</w:t>
+      </w:r>
+      <w:r>
+        <w:rPr>
+          <w:rFonts w:ascii="Times New Roman" w:hAnsi="Times New Roman"/>
+          <w:sz w:val="24"/>
+          <w:szCs w:val="24"/>
+        </w:rPr>
+        <w:t>”</w:t>
+      </w:r>
+      <w:r>
+        <w:rPr>
+          <w:rFonts w:ascii="Times New Roman" w:hAnsi="Times New Roman"/>
+          <w:sz w:val="24"/>
+          <w:szCs w:val="24"/>
+        </w:rPr>
+        <w:t xml:space="preserve">, </w:t>
+      </w:r>
+      <w:r>
+        <w:rPr>
+          <w:rFonts w:ascii="Times New Roman" w:hAnsi="Times New Roman"/>
+          <w:sz w:val="24"/>
+          <w:szCs w:val="24"/>
+        </w:rPr>
+        <w:t>“</w:t>
+      </w:r>
+      <w:r>
+        <w:rPr>
+          <w:rFonts w:ascii="Times New Roman" w:hAnsi="Times New Roman"/>
+          <w:sz w:val="24"/>
+          <w:szCs w:val="24"/>
+        </w:rPr>
+        <w:t>EL</w:t>
+      </w:r>
+      <w:r>
+        <w:rPr>
+          <w:rFonts w:ascii="Times New Roman" w:hAnsi="Times New Roman"/>
+          <w:sz w:val="24"/>
+          <w:szCs w:val="24"/>
+        </w:rPr>
+        <w:t>”</w:t>
+      </w:r>
+      <w:r>
+        <w:rPr>
+          <w:rFonts w:ascii="Times New Roman" w:hAnsi="Times New Roman"/>
+          <w:sz w:val="24"/>
+          <w:szCs w:val="24"/>
+        </w:rPr>
+        <w:t xml:space="preserve">, </w:t>
+      </w:r>
+      <w:r>
+        <w:rPr>
+          <w:rFonts w:ascii="Times New Roman" w:hAnsi="Times New Roman"/>
+          <w:sz w:val="24"/>
+          <w:szCs w:val="24"/>
+        </w:rPr>
+        <w:t>“</w:t>
+      </w:r>
+      <w:r>
+        <w:rPr>
+          <w:rFonts w:ascii="Times New Roman" w:hAnsi="Times New Roman"/>
+          <w:sz w:val="24"/>
+          <w:szCs w:val="24"/>
+        </w:rPr>
+        <w:t>RL</w:t>
+      </w:r>
+      <w:r>
+        <w:rPr>
+          <w:rFonts w:ascii="Times New Roman" w:hAnsi="Times New Roman"/>
+          <w:sz w:val="24"/>
+          <w:szCs w:val="24"/>
+        </w:rPr>
+        <w:t>”</w:t>
+      </w:r>
+      <w:r>
+        <w:rPr>
+          <w:rFonts w:ascii="Times New Roman" w:hAnsi="Times New Roman"/>
+          <w:sz w:val="24"/>
+          <w:szCs w:val="24"/>
+        </w:rPr>
+        <w:t xml:space="preserve">, </w:t>
+      </w:r>
+      <w:r>
+        <w:rPr>
+          <w:rFonts w:ascii="Times New Roman" w:hAnsi="Times New Roman"/>
+          <w:sz w:val="24"/>
+          <w:szCs w:val="24"/>
+        </w:rPr>
+        <w:t>“</w:t>
+      </w:r>
+      <w:r>
+        <w:rPr>
+          <w:rFonts w:ascii="Times New Roman" w:hAnsi="Times New Roman"/>
+          <w:sz w:val="24"/>
+          <w:szCs w:val="24"/>
+        </w:rPr>
+        <w:t>K</w:t>
+      </w:r>
+      <w:r>
+        <w:rPr>
+          <w:rFonts w:ascii="Times New Roman" w:hAnsi="Times New Roman"/>
+          <w:sz w:val="24"/>
+          <w:szCs w:val="24"/>
+        </w:rPr>
+        <w:t>”</w:t>
+      </w:r>
+      <w:r>
+        <w:rPr>
+          <w:rFonts w:ascii="Times New Roman" w:hAnsi="Times New Roman"/>
+          <w:sz w:val="24"/>
+          <w:szCs w:val="24"/>
+        </w:rPr>
+        <w:t xml:space="preserve">, </w:t>
+      </w:r>
+      <w:r>
+        <w:rPr>
+          <w:rFonts w:ascii="Times New Roman" w:hAnsi="Times New Roman"/>
+          <w:sz w:val="24"/>
+          <w:szCs w:val="24"/>
+        </w:rPr>
+        <w:t>“</w:t>
+      </w:r>
+      <w:proofErr w:type="spellStart"/>
+      <w:r>
+        <w:rPr>
+          <w:rFonts w:ascii="Times New Roman" w:hAnsi="Times New Roman"/>
+          <w:sz w:val="24"/>
+          <w:szCs w:val="24"/>
+        </w:rPr>
+        <w:t>Ca</w:t>
+      </w:r>
+      <w:proofErr w:type="spellEnd"/>
+      <w:r>
+        <w:rPr>
+          <w:rFonts w:ascii="Times New Roman" w:hAnsi="Times New Roman"/>
+          <w:sz w:val="24"/>
+          <w:szCs w:val="24"/>
+        </w:rPr>
+        <w:t>”</w:t>
+      </w:r>
+      <w:r>
+        <w:rPr>
+          <w:rFonts w:ascii="Times New Roman" w:hAnsi="Times New Roman"/>
+          <w:sz w:val="24"/>
+          <w:szCs w:val="24"/>
+        </w:rPr>
+        <w:t xml:space="preserve">, </w:t>
+      </w:r>
+      <w:r>
+        <w:rPr>
+          <w:rFonts w:ascii="Times New Roman" w:hAnsi="Times New Roman"/>
+          <w:sz w:val="24"/>
+          <w:szCs w:val="24"/>
+        </w:rPr>
+        <w:t>“</w:t>
+      </w:r>
+      <w:r>
+        <w:rPr>
+          <w:rFonts w:ascii="Times New Roman" w:hAnsi="Times New Roman"/>
+          <w:sz w:val="24"/>
+          <w:szCs w:val="24"/>
+        </w:rPr>
+        <w:t>Mg</w:t>
+      </w:r>
+      <w:r>
+        <w:rPr>
+          <w:rFonts w:ascii="Times New Roman" w:hAnsi="Times New Roman"/>
+          <w:sz w:val="24"/>
+          <w:szCs w:val="24"/>
+        </w:rPr>
+        <w:t>”</w:t>
+      </w:r>
+      <w:r>
+        <w:rPr>
+          <w:rFonts w:ascii="Times New Roman" w:hAnsi="Times New Roman"/>
+          <w:sz w:val="24"/>
+          <w:szCs w:val="24"/>
+        </w:rPr>
+        <w:t xml:space="preserve">, </w:t>
+      </w:r>
+      <w:r>
+        <w:rPr>
+          <w:rFonts w:ascii="Times New Roman" w:hAnsi="Times New Roman"/>
+          <w:sz w:val="24"/>
+          <w:szCs w:val="24"/>
+        </w:rPr>
+        <w:t>“</w:t>
+      </w:r>
+      <w:r>
+        <w:rPr>
+          <w:rFonts w:ascii="Times New Roman" w:hAnsi="Times New Roman"/>
+          <w:sz w:val="24"/>
+          <w:szCs w:val="24"/>
+        </w:rPr>
+        <w:t>S</w:t>
+      </w:r>
+      <w:r>
+        <w:rPr>
+          <w:rFonts w:ascii="Times New Roman" w:hAnsi="Times New Roman"/>
+          <w:sz w:val="24"/>
+          <w:szCs w:val="24"/>
+        </w:rPr>
+        <w:t>”</w:t>
+      </w:r>
+      <w:r>
+        <w:rPr>
+          <w:rFonts w:ascii="Times New Roman" w:hAnsi="Times New Roman"/>
+          <w:sz w:val="24"/>
+          <w:szCs w:val="24"/>
+        </w:rPr>
+        <w:t xml:space="preserve">, </w:t>
+      </w:r>
+      <w:r>
+        <w:rPr>
+          <w:rFonts w:ascii="Times New Roman" w:hAnsi="Times New Roman"/>
+          <w:sz w:val="24"/>
+          <w:szCs w:val="24"/>
+        </w:rPr>
+        <w:t>“</w:t>
+      </w:r>
+      <w:r>
+        <w:rPr>
+          <w:rFonts w:ascii="Times New Roman" w:hAnsi="Times New Roman"/>
+          <w:sz w:val="24"/>
+          <w:szCs w:val="24"/>
+        </w:rPr>
+        <w:t>Fe</w:t>
+      </w:r>
+      <w:r>
+        <w:rPr>
+          <w:rFonts w:ascii="Times New Roman" w:hAnsi="Times New Roman"/>
+          <w:sz w:val="24"/>
+          <w:szCs w:val="24"/>
+        </w:rPr>
+        <w:t>”</w:t>
+      </w:r>
+      <w:r>
+        <w:rPr>
+          <w:rFonts w:ascii="Times New Roman" w:hAnsi="Times New Roman"/>
+          <w:sz w:val="24"/>
+          <w:szCs w:val="24"/>
+        </w:rPr>
+        <w:t xml:space="preserve">, </w:t>
+      </w:r>
+      <w:r>
+        <w:rPr>
+          <w:rFonts w:ascii="Times New Roman" w:hAnsi="Times New Roman"/>
+          <w:sz w:val="24"/>
+          <w:szCs w:val="24"/>
+        </w:rPr>
+        <w:t>“</w:t>
+      </w:r>
+      <w:proofErr w:type="spellStart"/>
+      <w:r>
+        <w:rPr>
+          <w:rFonts w:ascii="Times New Roman" w:hAnsi="Times New Roman"/>
+          <w:sz w:val="24"/>
+          <w:szCs w:val="24"/>
+        </w:rPr>
+        <w:t>Mn</w:t>
+      </w:r>
+      <w:proofErr w:type="spellEnd"/>
+      <w:r>
+        <w:rPr>
+          <w:rFonts w:ascii="Times New Roman" w:hAnsi="Times New Roman"/>
+          <w:sz w:val="24"/>
+          <w:szCs w:val="24"/>
+        </w:rPr>
+        <w:t>”</w:t>
+      </w:r>
+      <w:r>
+        <w:rPr>
+          <w:rFonts w:ascii="Times New Roman" w:hAnsi="Times New Roman"/>
+          <w:sz w:val="24"/>
+          <w:szCs w:val="24"/>
+        </w:rPr>
+        <w:t>, and “Na</w:t>
+      </w:r>
+      <w:r>
+        <w:rPr>
+          <w:rFonts w:ascii="Times New Roman" w:hAnsi="Times New Roman"/>
+          <w:sz w:val="24"/>
+          <w:szCs w:val="24"/>
+        </w:rPr>
+        <w:t>”</w:t>
+      </w:r>
+      <w:r>
+        <w:rPr>
+          <w:rFonts w:ascii="Times New Roman" w:hAnsi="Times New Roman"/>
+          <w:sz w:val="24"/>
+          <w:szCs w:val="24"/>
+        </w:rPr>
+        <w:t xml:space="preserve"> under Low Mg (1-14), normal Mg (15-28), and high Mg (29-42), respectively.</w:t>
+      </w:r>
+    </w:p>
+    <w:p>
+      <w:pPr>
+        <w:pStyle w:val="NormalWeb"/>
+        <w:spacing w:line="360" w:lineRule="auto"/>
+        <w:rPr>
+          <w:rFonts w:ascii="Times New Roman" w:hAnsi="Times New Roman"/>
+          <w:sz w:val="24"/>
+          <w:szCs w:val="24"/>
+        </w:rPr>
+      </w:pPr>
+      <w:r>
+        <w:rPr>
+          <w:rFonts w:ascii="Times New Roman" w:hAnsi="Times New Roman"/>
+          <w:sz w:val="24"/>
+          <w:szCs w:val="24"/>
+        </w:rPr>
+        <w:t xml:space="preserve">The 10 covariates in </w:t>
+      </w:r>
+      <w:r>
+        <w:rPr>
+          <w:rFonts w:ascii="Times New Roman" w:hAnsi="Times New Roman"/>
+          <w:sz w:val="24"/>
+          <w:szCs w:val="24"/>
+          <w:u w:val="single"/>
+        </w:rPr>
+        <w:t>Arab295Line.eigenvec</w:t>
+      </w:r>
+      <w:r>
+        <w:rPr>
+          <w:rFonts w:ascii="Times New Roman" w:hAnsi="Times New Roman"/>
+          <w:sz w:val="24"/>
+          <w:szCs w:val="24"/>
+        </w:rPr>
+        <w:t xml:space="preserve"> are the top 10 eigenvectors.</w:t>
       </w:r>
     </w:p>
     <w:p>
@@ -1403,7 +1940,7 @@
 </file>
 
 <file path=customXml/itemProps1.xml><?xml version="1.0" encoding="utf-8"?>
-<ds:datastoreItem xmlns:ds="http://schemas.openxmlformats.org/officeDocument/2006/customXml" ds:itemID="{619B9780-E0C5-6149-94D5-7D3FB33499ED}">
+<ds:datastoreItem xmlns:ds="http://schemas.openxmlformats.org/officeDocument/2006/customXml" ds:itemID="{D3737D59-BE1A-5F4D-8EA7-0C5034A27EB1}">
   <ds:schemaRefs>
     <ds:schemaRef ds:uri="http://schemas.openxmlformats.org/officeDocument/2006/bibliography"/>
   </ds:schemaRefs>

</xml_diff>